<commit_message>
Got a few more done
</commit_message>
<xml_diff>
--- a/Midterm/HaydenMidtermAnswer 7349 sec 403.docx
+++ b/Midterm/HaydenMidtermAnswer 7349 sec 403.docx
@@ -7,10 +7,20 @@
         <w:pStyle w:val="ListParagraph"/>
       </w:pPr>
       <w:r>
-        <w:t>Your Name:</w:t>
-      </w:r>
-      <w:r>
-        <w:t>Steven Hayden</w:t>
+        <w:t xml:space="preserve">Your </w:t>
+      </w:r>
+      <w:proofErr w:type="spellStart"/>
+      <w:proofErr w:type="gramStart"/>
+      <w:r>
+        <w:t>Name:</w:t>
+      </w:r>
+      <w:r>
+        <w:t>Steven</w:t>
+      </w:r>
+      <w:proofErr w:type="spellEnd"/>
+      <w:proofErr w:type="gramEnd"/>
+      <w:r>
+        <w:t xml:space="preserve"> Hayden</w:t>
       </w:r>
     </w:p>
     <w:p>
@@ -106,7 +116,36 @@
     </w:p>
     <w:p>
       <w:r>
-        <w:t>b</w:t>
+        <w:t xml:space="preserve">A is what a </w:t>
+      </w:r>
+      <w:r>
+        <w:t>cipher creates</w:t>
+      </w:r>
+    </w:p>
+    <w:p>
+      <w:r>
+        <w:t xml:space="preserve">B is </w:t>
+      </w:r>
+      <w:proofErr w:type="gramStart"/>
+      <w:r>
+        <w:t xml:space="preserve">correct, </w:t>
+      </w:r>
+      <w:r>
+        <w:t xml:space="preserve"> it</w:t>
+      </w:r>
+      <w:proofErr w:type="gramEnd"/>
+      <w:r>
+        <w:t xml:space="preserve"> is an algorithm the encrypt a message</w:t>
+      </w:r>
+    </w:p>
+    <w:p>
+      <w:r>
+        <w:t>C a cipher is not a digit</w:t>
+      </w:r>
+    </w:p>
+    <w:p>
+      <w:r>
+        <w:t xml:space="preserve">D Cipher is not code </w:t>
       </w:r>
     </w:p>
     <w:p/>
@@ -162,28 +201,6 @@
         <w:t xml:space="preserve"> add the sentences that explain the mode itself</w:t>
       </w:r>
     </w:p>
-    <w:p/>
-    <w:p>
-      <w:r>
-        <w:t>d</w:t>
-      </w:r>
-    </w:p>
-    <w:p/>
-    <w:p/>
-    <w:p/>
-    <w:p>
-      <w:r>
-        <w:t xml:space="preserve">Q3: </w:t>
-      </w:r>
-      <w:r>
-        <w:t>Answer (A or B or C or D or E)</w:t>
-      </w:r>
-    </w:p>
-    <w:p>
-      <w:r>
-        <w:t>Explain Other Choices:</w:t>
-      </w:r>
-    </w:p>
     <w:p>
       <w:pPr>
         <w:rPr>
@@ -196,627 +213,121 @@
           <w:rFonts w:ascii="Calibri" w:eastAsia="Times New Roman" w:hAnsi="Calibri" w:cs="Calibri"/>
           <w:color w:val="000000"/>
         </w:rPr>
-        <w:t xml:space="preserve"> </w:t>
-      </w:r>
-    </w:p>
-    <w:p>
-      <w:r>
-        <w:t>b</w:t>
+        <w:t xml:space="preserve">A Does it independently </w:t>
+      </w:r>
+    </w:p>
+    <w:p>
+      <w:pPr>
+        <w:rPr>
+          <w:rFonts w:ascii="Calibri" w:eastAsia="Times New Roman" w:hAnsi="Calibri" w:cs="Calibri"/>
+          <w:color w:val="000000"/>
+        </w:rPr>
+      </w:pPr>
+      <w:r>
+        <w:rPr>
+          <w:rFonts w:ascii="Calibri" w:eastAsia="Times New Roman" w:hAnsi="Calibri" w:cs="Calibri"/>
+          <w:color w:val="000000"/>
+        </w:rPr>
+        <w:t xml:space="preserve">B the </w:t>
+      </w:r>
+      <w:r>
+        <w:rPr>
+          <w:rFonts w:ascii="Calibri" w:eastAsia="Times New Roman" w:hAnsi="Calibri" w:cs="Calibri"/>
+          <w:color w:val="000000"/>
+        </w:rPr>
+        <w:t>text</w:t>
+      </w:r>
+      <w:r>
+        <w:rPr>
+          <w:rFonts w:ascii="Calibri" w:eastAsia="Times New Roman" w:hAnsi="Calibri" w:cs="Calibri"/>
+          <w:color w:val="000000"/>
+        </w:rPr>
+        <w:t xml:space="preserve"> gets altered every </w:t>
+      </w:r>
+      <w:r>
+        <w:rPr>
+          <w:rFonts w:ascii="Calibri" w:eastAsia="Times New Roman" w:hAnsi="Calibri" w:cs="Calibri"/>
+          <w:color w:val="000000"/>
+        </w:rPr>
+        <w:t>block</w:t>
+      </w:r>
+      <w:r>
+        <w:rPr>
+          <w:rFonts w:ascii="Calibri" w:eastAsia="Times New Roman" w:hAnsi="Calibri" w:cs="Calibri"/>
+          <w:color w:val="000000"/>
+        </w:rPr>
+        <w:t xml:space="preserve"> and i</w:t>
+      </w:r>
+      <w:r>
+        <w:rPr>
+          <w:rFonts w:ascii="Calibri" w:eastAsia="Times New Roman" w:hAnsi="Calibri" w:cs="Calibri"/>
+          <w:color w:val="000000"/>
+        </w:rPr>
+        <w:t>t is dependent on the last block</w:t>
+      </w:r>
+    </w:p>
+    <w:p>
+      <w:pPr>
+        <w:rPr>
+          <w:rFonts w:ascii="Calibri" w:eastAsia="Times New Roman" w:hAnsi="Calibri" w:cs="Calibri"/>
+          <w:color w:val="000000"/>
+        </w:rPr>
+      </w:pPr>
+      <w:r>
+        <w:rPr>
+          <w:rFonts w:ascii="Calibri" w:eastAsia="Times New Roman" w:hAnsi="Calibri" w:cs="Calibri"/>
+          <w:color w:val="000000"/>
+        </w:rPr>
+        <w:t xml:space="preserve">C </w:t>
+      </w:r>
+      <w:proofErr w:type="gramStart"/>
+      <w:r>
+        <w:rPr>
+          <w:rFonts w:ascii="Calibri" w:eastAsia="Times New Roman" w:hAnsi="Calibri" w:cs="Calibri"/>
+          <w:color w:val="000000"/>
+        </w:rPr>
+        <w:t>The</w:t>
+      </w:r>
+      <w:proofErr w:type="gramEnd"/>
+      <w:r>
+        <w:rPr>
+          <w:rFonts w:ascii="Calibri" w:eastAsia="Times New Roman" w:hAnsi="Calibri" w:cs="Calibri"/>
+          <w:color w:val="000000"/>
+        </w:rPr>
+        <w:t xml:space="preserve"> Key stream is XORed with the cipher text in order to generate the plaintext</w:t>
+      </w:r>
+    </w:p>
+    <w:p>
+      <w:pPr>
+        <w:rPr>
+          <w:rFonts w:ascii="Calibri" w:eastAsia="Times New Roman" w:hAnsi="Calibri" w:cs="Calibri"/>
+          <w:color w:val="000000"/>
+        </w:rPr>
+      </w:pPr>
+      <w:r>
+        <w:rPr>
+          <w:rFonts w:ascii="Calibri" w:eastAsia="Times New Roman" w:hAnsi="Calibri" w:cs="Calibri"/>
+          <w:color w:val="000000"/>
+        </w:rPr>
+        <w:t xml:space="preserve">D is the correct answer </w:t>
       </w:r>
     </w:p>
     <w:p/>
-    <w:p/>
-    <w:p>
-      <w:r>
-        <w:t xml:space="preserve">Q4: </w:t>
-      </w:r>
-      <w:r>
-        <w:t>Answer (A or B or C or D or E)</w:t>
-      </w:r>
-    </w:p>
-    <w:p>
-      <w:r>
-        <w:t>Explain Other Choices:</w:t>
-      </w:r>
-    </w:p>
-    <w:p>
-      <w:r>
-        <w:t>d</w:t>
-      </w:r>
-    </w:p>
-    <w:p/>
-    <w:p>
-      <w:r>
-        <w:t xml:space="preserve">Q5: </w:t>
-      </w:r>
-      <w:r>
-        <w:t>Answer (A or B or C or D or E)</w:t>
-      </w:r>
-    </w:p>
-    <w:p>
-      <w:r>
-        <w:t>Explain Other Choices:</w:t>
-      </w:r>
-    </w:p>
-    <w:p/>
-    <w:p>
-      <w:r>
-        <w:t xml:space="preserve">D  search </w:t>
-      </w:r>
-      <w:r>
-        <w:rPr>
-          <w:rFonts w:ascii="NimbusRomNo9L-Regu" w:hAnsi="NimbusRomNo9L-Regu" w:cs="NimbusRomNo9L-Regu"/>
-          <w:sz w:val="20"/>
-          <w:szCs w:val="20"/>
-        </w:rPr>
-        <w:t>parallel</w:t>
-      </w:r>
-    </w:p>
-    <w:p/>
-    <w:p>
-      <w:r>
-        <w:t xml:space="preserve">Q6: </w:t>
-      </w:r>
-      <w:r>
-        <w:t>Answer (A or B or C or D or E)</w:t>
-      </w:r>
-    </w:p>
-    <w:p>
-      <w:r>
-        <w:t>Explain Other Choices:</w:t>
-      </w:r>
-      <w:r>
-        <w:t xml:space="preserve"> E is the correct answer.</w:t>
-      </w:r>
-    </w:p>
-    <w:p>
-      <w:r>
-        <w:t>A:</w:t>
-      </w:r>
-      <w:r>
-        <w:t xml:space="preserve">The </w:t>
-      </w:r>
-      <w:r>
-        <w:t xml:space="preserve">preimage resistant is correct because it should be hard for an attacker to map a hash to an element. </w:t>
-      </w:r>
-    </w:p>
-    <w:p>
-      <w:r>
-        <w:t>B:</w:t>
-      </w:r>
-      <w:r>
-        <w:t xml:space="preserve">given an element the attacker should be able to find a collision </w:t>
-      </w:r>
-    </w:p>
-    <w:p>
-      <w:r>
-        <w:t xml:space="preserve">C:Collions is very similar to the second preimage, the attacker </w:t>
-      </w:r>
-      <w:r>
-        <w:t>picks</w:t>
-      </w:r>
-      <w:r>
-        <w:t xml:space="preserve"> </w:t>
-      </w:r>
-      <w:r>
-        <w:t>inputs</w:t>
-      </w:r>
-      <w:r>
-        <w:t xml:space="preserve"> to find a </w:t>
-      </w:r>
-      <w:r>
-        <w:t>collision</w:t>
-      </w:r>
-      <w:r>
-        <w:t xml:space="preserve"> </w:t>
-      </w:r>
-    </w:p>
-    <w:p>
-      <w:r>
-        <w:t xml:space="preserve">D:A, B, and C are correct, so D is not. </w:t>
-      </w:r>
-    </w:p>
-    <w:p/>
-    <w:p/>
-    <w:p>
-      <w:r>
-        <w:t xml:space="preserve">Q7: </w:t>
-      </w:r>
-      <w:r>
-        <w:t>Answer (A or B or C or D or E)</w:t>
-      </w:r>
-    </w:p>
-    <w:p>
-      <w:r>
-        <w:t>Explain Other Choices:</w:t>
-      </w:r>
-    </w:p>
-    <w:p>
-      <w:r>
-        <w:t xml:space="preserve">A is the correct </w:t>
-      </w:r>
-      <w:r>
-        <w:t xml:space="preserve">answer. Hacker comes from roughly cutting into things, like a secure computer. </w:t>
-      </w:r>
-    </w:p>
-    <w:p>
-      <w:r>
-        <w:lastRenderedPageBreak/>
-        <w:t xml:space="preserve">B </w:t>
-      </w:r>
-      <w:r>
-        <w:t>Identity</w:t>
-      </w:r>
-      <w:r>
-        <w:t xml:space="preserve"> </w:t>
-      </w:r>
-      <w:r>
-        <w:t xml:space="preserve">thief </w:t>
-      </w:r>
-      <w:r>
-        <w:t xml:space="preserve">is someone is looking for specifically one thing. This could include being a hacker but is too specific. </w:t>
-      </w:r>
-    </w:p>
-    <w:p>
-      <w:r>
-        <w:t>C Intruder could be a potential answer if it sp</w:t>
-      </w:r>
-      <w:r>
-        <w:t>ecifically</w:t>
-      </w:r>
-      <w:r>
-        <w:t xml:space="preserve"> relates to computer. </w:t>
-      </w:r>
-    </w:p>
-    <w:p>
-      <w:r>
-        <w:t>D A c</w:t>
-      </w:r>
-      <w:r>
-        <w:t>yber-terrorist</w:t>
-      </w:r>
-      <w:r>
-        <w:t xml:space="preserve"> can be a hacker, but the specifically hold damaging information </w:t>
-      </w:r>
-    </w:p>
-    <w:p/>
-    <w:p/>
-    <w:p>
-      <w:r>
-        <w:t xml:space="preserve">Q8: </w:t>
-      </w:r>
-      <w:r>
-        <w:t>Answer (A or B or C or D or E)</w:t>
-      </w:r>
-    </w:p>
-    <w:p>
-      <w:r>
-        <w:t>Explain Other Choices:</w:t>
-      </w:r>
-    </w:p>
-    <w:p/>
-    <w:p>
-      <w:r>
-        <w:t>A:</w:t>
-      </w:r>
-      <w:r>
-        <w:t>Companies can monitor their employees emails</w:t>
-      </w:r>
-      <w:r>
-        <w:t xml:space="preserve">. There are laws against this, but there are loop holes in in them. </w:t>
-      </w:r>
-    </w:p>
-    <w:p>
-      <w:r>
-        <w:t xml:space="preserve">B: Companies can gain </w:t>
-      </w:r>
-      <w:r>
-        <w:t>access</w:t>
-      </w:r>
-      <w:r>
-        <w:t xml:space="preserve"> to software and use beyond the agreed upon users. </w:t>
-      </w:r>
-      <w:r>
-        <w:t xml:space="preserve"> </w:t>
-      </w:r>
-      <w:r>
-        <w:t xml:space="preserve">This is essential robbing the software company of sales. </w:t>
-      </w:r>
-    </w:p>
-    <w:p>
-      <w:r>
-        <w:t>C:</w:t>
-      </w:r>
-      <w:r>
-        <w:t xml:space="preserve"> T</w:t>
-      </w:r>
-      <w:r>
-        <w:t xml:space="preserve">his helps protect other </w:t>
-      </w:r>
-      <w:r>
-        <w:t>work so they can get compensated. There are laws but are week against other countries stealing the p</w:t>
-      </w:r>
-      <w:r>
-        <w:t xml:space="preserve">roperty. </w:t>
-      </w:r>
-    </w:p>
-    <w:p>
-      <w:r>
-        <w:t xml:space="preserve">D is the correct answer for all the reasons above. </w:t>
-      </w:r>
-      <w:r>
-        <w:t xml:space="preserve">  </w:t>
-      </w:r>
-    </w:p>
-    <w:p>
-      <w:r>
-        <w:t xml:space="preserve">E is incorrect </w:t>
-      </w:r>
-    </w:p>
-    <w:p/>
-    <w:p/>
-    <w:p/>
-    <w:p>
-      <w:r>
-        <w:t xml:space="preserve">Q9: </w:t>
-      </w:r>
-      <w:r>
-        <w:t>Answer (A or B or C or D or E)</w:t>
-      </w:r>
-    </w:p>
-    <w:p>
-      <w:r>
-        <w:t>Explain Other Choices:</w:t>
-      </w:r>
-    </w:p>
-    <w:p>
-      <w:r>
-        <w:t>A:</w:t>
-      </w:r>
-      <w:r>
-        <w:t xml:space="preserve"> A is correct. </w:t>
-      </w:r>
-      <w:r>
-        <w:t xml:space="preserve"> </w:t>
-      </w:r>
-      <w:r>
-        <w:t>P</w:t>
-      </w:r>
-      <w:r>
-        <w:t>seudorandom number generator</w:t>
-      </w:r>
-      <w:r>
-        <w:t xml:space="preserve"> use an </w:t>
-      </w:r>
-      <w:r>
-        <w:t>algorithm</w:t>
-      </w:r>
-      <w:r>
-        <w:t>, so It can ge</w:t>
-      </w:r>
-      <w:r>
-        <w:t>ne</w:t>
-      </w:r>
-      <w:r>
-        <w:t>rate number faster than a</w:t>
-      </w:r>
-      <w:r>
-        <w:t xml:space="preserve"> true random number generator</w:t>
-      </w:r>
-      <w:r>
-        <w:t xml:space="preserve">. </w:t>
-      </w:r>
-    </w:p>
-    <w:p>
-      <w:r>
-        <w:t>B:</w:t>
-      </w:r>
-      <w:r>
-        <w:t xml:space="preserve"> </w:t>
-      </w:r>
-      <w:r>
-        <w:t xml:space="preserve">A psedo random number generator should not be backward predictable even though technically it can be, because it is an algorithm. </w:t>
-      </w:r>
-    </w:p>
-    <w:p>
-      <w:r>
-        <w:t>C:</w:t>
-      </w:r>
-      <w:r>
-        <w:t xml:space="preserve"> </w:t>
-      </w:r>
-      <w:r>
-        <w:t>A psedo random number generator can be used for a s</w:t>
-      </w:r>
-      <w:r>
-        <w:t>hared Initialization Vector</w:t>
-      </w:r>
-      <w:r>
-        <w:t>, but not to create a psedo random number</w:t>
-      </w:r>
-      <w:r>
-        <w:t xml:space="preserve">. A truly random number should be used to initialize </w:t>
-      </w:r>
-      <w:r>
-        <w:t>a p</w:t>
-      </w:r>
-      <w:r>
-        <w:t xml:space="preserve">sedo random number generator. Or a seed to duplicate results. </w:t>
-      </w:r>
-      <w:r>
-        <w:tab/>
-      </w:r>
-    </w:p>
-    <w:p>
-      <w:r>
-        <w:t xml:space="preserve">D: is incorrect as there is only one right answer. </w:t>
-      </w:r>
-    </w:p>
-    <w:p>
-      <w:r>
-        <w:t>E: is incorrect as there is a right answer above</w:t>
-      </w:r>
-    </w:p>
-    <w:p/>
-    <w:p>
-      <w:r>
-        <w:t xml:space="preserve">Q10: </w:t>
-      </w:r>
-      <w:r>
-        <w:t>Answer (A or B or C or D or E)</w:t>
-      </w:r>
-    </w:p>
-    <w:p>
-      <w:r>
-        <w:t>Explain:</w:t>
-      </w:r>
-    </w:p>
-    <w:p>
-      <w:r>
-        <w:t>A: Has</w:t>
-      </w:r>
-      <w:r>
-        <w:t xml:space="preserve">h function can hide a message, but most of the time there is a digital signature passed through the hash function.  </w:t>
-      </w:r>
-    </w:p>
-    <w:p>
-      <w:r>
-        <w:t xml:space="preserve">B: The user uses their private key to decrypt a message that was encrypted using their public key. </w:t>
-      </w:r>
-      <w:r>
-        <w:t xml:space="preserve">They do not know where the message came from. </w:t>
-      </w:r>
-    </w:p>
-    <w:p>
-      <w:pPr>
-        <w:rPr>
-          <w:rFonts w:ascii="NimbusRomNo9L-Regu" w:hAnsi="NimbusRomNo9L-Regu" w:cs="NimbusRomNo9L-Regu"/>
-          <w:sz w:val="20"/>
-          <w:szCs w:val="20"/>
-        </w:rPr>
-      </w:pPr>
-      <w:r>
-        <w:t xml:space="preserve">C: </w:t>
-      </w:r>
-      <w:r>
-        <w:t xml:space="preserve">This is the correct answer. </w:t>
-      </w:r>
-      <w:r>
-        <w:rPr>
-          <w:rFonts w:ascii="NimbusRomNo9L-Regu" w:hAnsi="NimbusRomNo9L-Regu" w:cs="NimbusRomNo9L-Regu"/>
-          <w:sz w:val="20"/>
-          <w:szCs w:val="20"/>
-        </w:rPr>
-        <w:t xml:space="preserve">Symmetric </w:t>
-      </w:r>
-      <w:r>
-        <w:rPr>
-          <w:rFonts w:ascii="NimbusRomNo9L-Regu" w:hAnsi="NimbusRomNo9L-Regu" w:cs="NimbusRomNo9L-Regu"/>
-          <w:sz w:val="20"/>
-          <w:szCs w:val="20"/>
-        </w:rPr>
-        <w:t>key is shared between</w:t>
-      </w:r>
-      <w:r>
-        <w:rPr>
-          <w:rFonts w:ascii="NimbusRomNo9L-Regu" w:hAnsi="NimbusRomNo9L-Regu" w:cs="NimbusRomNo9L-Regu"/>
-          <w:sz w:val="20"/>
-          <w:szCs w:val="20"/>
-        </w:rPr>
-        <w:t xml:space="preserve"> Allice and Bob, and only they know. This helps protect their</w:t>
-      </w:r>
-      <w:r>
-        <w:rPr>
-          <w:rFonts w:ascii="NimbusRomNo9L-Regu" w:hAnsi="NimbusRomNo9L-Regu" w:cs="NimbusRomNo9L-Regu"/>
-          <w:sz w:val="20"/>
-          <w:szCs w:val="20"/>
-        </w:rPr>
-        <w:t xml:space="preserve"> info, and only they can communicate with each other. </w:t>
-      </w:r>
-    </w:p>
-    <w:p>
-      <w:pPr>
-        <w:rPr>
-          <w:rFonts w:ascii="NimbusRomNo9L-Regu" w:hAnsi="NimbusRomNo9L-Regu" w:cs="NimbusRomNo9L-Regu"/>
-          <w:sz w:val="20"/>
-          <w:szCs w:val="20"/>
-        </w:rPr>
-      </w:pPr>
-      <w:r>
-        <w:rPr>
-          <w:rFonts w:ascii="NimbusRomNo9L-Regu" w:hAnsi="NimbusRomNo9L-Regu" w:cs="NimbusRomNo9L-Regu"/>
-          <w:sz w:val="20"/>
-          <w:szCs w:val="20"/>
-        </w:rPr>
-        <w:t>D: Not all are true</w:t>
-      </w:r>
-    </w:p>
-    <w:p>
-      <w:r>
-        <w:rPr>
-          <w:rFonts w:ascii="NimbusRomNo9L-Regu" w:hAnsi="NimbusRomNo9L-Regu" w:cs="NimbusRomNo9L-Regu"/>
-          <w:sz w:val="20"/>
-          <w:szCs w:val="20"/>
-        </w:rPr>
-        <w:t>E: Not all are false</w:t>
-      </w:r>
-    </w:p>
-    <w:p/>
-    <w:p/>
-    <w:p>
-      <w:r>
-        <w:t xml:space="preserve">Q11: </w:t>
-      </w:r>
-      <w:r>
-        <w:t>Answer (A or B or C or D or E)</w:t>
-      </w:r>
-    </w:p>
-    <w:p>
-      <w:r>
-        <w:t>Explain:</w:t>
-      </w:r>
-    </w:p>
-    <w:p/>
-    <w:p>
-      <w:r>
-        <w:t>C</w:t>
-      </w:r>
-    </w:p>
-    <w:p>
-      <w:r>
-        <w:t xml:space="preserve">Q12: </w:t>
-      </w:r>
-      <w:r>
-        <w:t>Answer (A or B or C or D or E)</w:t>
-      </w:r>
-    </w:p>
-    <w:p>
-      <w:r>
-        <w:lastRenderedPageBreak/>
-        <w:t>Explain:</w:t>
-      </w:r>
-    </w:p>
-    <w:p>
-      <w:r>
-        <w:t>C</w:t>
-      </w:r>
-    </w:p>
-    <w:p/>
-    <w:p>
-      <w:r>
-        <w:t xml:space="preserve">Q13: </w:t>
-      </w:r>
-      <w:r>
-        <w:t>Answer (A or B or C or D or E)</w:t>
-      </w:r>
-    </w:p>
-    <w:p>
-      <w:r>
-        <w:t>Explain:</w:t>
-      </w:r>
-    </w:p>
-    <w:p>
-      <w:r>
-        <w:t>D</w:t>
-      </w:r>
-    </w:p>
-    <w:p/>
-    <w:p>
-      <w:r>
-        <w:t xml:space="preserve">Q14: </w:t>
-      </w:r>
-      <w:r>
-        <w:t>Answer (A or B or C or D or E)</w:t>
-      </w:r>
-    </w:p>
-    <w:p>
-      <w:r>
-        <w:t>Explain:</w:t>
-      </w:r>
-    </w:p>
-    <w:p>
-      <w:r>
-        <w:t>D</w:t>
-      </w:r>
-    </w:p>
-    <w:p/>
-    <w:p/>
-    <w:p>
-      <w:r>
-        <w:t xml:space="preserve">Q15: </w:t>
-      </w:r>
-      <w:r>
-        <w:t>Answer (A or B or C or D or E)</w:t>
-      </w:r>
-    </w:p>
-    <w:p>
-      <w:r>
-        <w:t>Explain:</w:t>
-      </w:r>
-      <w:r>
-        <w:tab/>
-      </w:r>
-    </w:p>
-    <w:p/>
-    <w:p/>
-    <w:p/>
-    <w:p>
-      <w:r>
-        <w:t>Q16 (6</w:t>
-      </w:r>
-      <w:r>
-        <w:t xml:space="preserve"> points)</w:t>
-      </w:r>
-    </w:p>
-    <w:p>
-      <w:r>
-        <w:t>The birthday paradox is the phenomenon that in a group of people, the odds of two people having the same birthday are higher than you think. For example; a</w:t>
-      </w:r>
-      <w:r>
-        <w:t xml:space="preserve"> random group of 23 people, there is about a 50 percent chance that two people have the same birthday.</w:t>
-      </w:r>
-      <w:r>
-        <w:t xml:space="preserve"> </w:t>
-      </w:r>
-    </w:p>
-    <w:p/>
-    <w:p>
-      <w:r>
-        <w:t>Whoever</w:t>
-      </w:r>
-      <w:r>
-        <w:t xml:space="preserve"> is trying to gain </w:t>
-      </w:r>
-      <w:r>
-        <w:t>access just has</w:t>
-      </w:r>
-      <w:r>
-        <w:t xml:space="preserve"> to keep trying until they get a collision or the same hash va</w:t>
-      </w:r>
-      <w:r>
-        <w:t>lue. They can keep storing the collisions</w:t>
-      </w:r>
-      <w:r>
-        <w:t xml:space="preserve"> until they can use statistic to identify values, and ultimately </w:t>
-      </w:r>
-      <w:r>
-        <w:t xml:space="preserve">break the function. </w:t>
-      </w:r>
-      <w:r>
-        <w:t xml:space="preserve"> </w:t>
-      </w:r>
-    </w:p>
-    <w:p/>
-    <w:p>
+    <w:p>
+      <w:pPr>
+        <w:rPr>
+          <w:rFonts w:cstheme="minorHAnsi"/>
+        </w:rPr>
+      </w:pPr>
       <w:r>
         <w:rPr>
           <w:noProof/>
         </w:rPr>
         <w:drawing>
-          <wp:inline distT="0" distB="0" distL="0" distR="0" wp14:anchorId="42193723" wp14:editId="472EFD7B">
-            <wp:extent cx="2038350" cy="615816"/>
-            <wp:effectExtent l="0" t="0" r="0" b="0"/>
-            <wp:docPr id="1" name="Picture 1"/>
+          <wp:inline distT="0" distB="0" distL="0" distR="0" wp14:anchorId="30D979CC" wp14:editId="22226080">
+            <wp:extent cx="3445249" cy="1676400"/>
+            <wp:effectExtent l="0" t="0" r="3175" b="0"/>
+            <wp:docPr id="7" name="Picture 7"/>
             <wp:cNvGraphicFramePr>
               <a:graphicFrameLocks xmlns:a="http://schemas.openxmlformats.org/drawingml/2006/main" noChangeAspect="1"/>
             </wp:cNvGraphicFramePr>
@@ -836,6 +347,1258 @@
                   <pic:spPr>
                     <a:xfrm>
                       <a:off x="0" y="0"/>
+                      <a:ext cx="3456884" cy="1682062"/>
+                    </a:xfrm>
+                    <a:prstGeom prst="rect">
+                      <a:avLst/>
+                    </a:prstGeom>
+                  </pic:spPr>
+                </pic:pic>
+              </a:graphicData>
+            </a:graphic>
+          </wp:inline>
+        </w:drawing>
+      </w:r>
+      <w:r>
+        <w:rPr>
+          <w:rFonts w:cstheme="minorHAnsi"/>
+        </w:rPr>
+        <w:t xml:space="preserve">  </w:t>
+      </w:r>
+      <w:r>
+        <w:rPr>
+          <w:noProof/>
+        </w:rPr>
+        <w:drawing>
+          <wp:inline distT="0" distB="0" distL="0" distR="0" wp14:anchorId="1BDCDCBA" wp14:editId="030C9754">
+            <wp:extent cx="3305810" cy="1645920"/>
+            <wp:effectExtent l="0" t="0" r="8890" b="0"/>
+            <wp:docPr id="9" name="Picture 9"/>
+            <wp:cNvGraphicFramePr>
+              <a:graphicFrameLocks xmlns:a="http://schemas.openxmlformats.org/drawingml/2006/main" noChangeAspect="1"/>
+            </wp:cNvGraphicFramePr>
+            <a:graphic xmlns:a="http://schemas.openxmlformats.org/drawingml/2006/main">
+              <a:graphicData uri="http://schemas.openxmlformats.org/drawingml/2006/picture">
+                <pic:pic xmlns:pic="http://schemas.openxmlformats.org/drawingml/2006/picture">
+                  <pic:nvPicPr>
+                    <pic:cNvPr id="1" name=""/>
+                    <pic:cNvPicPr/>
+                  </pic:nvPicPr>
+                  <pic:blipFill>
+                    <a:blip r:embed="rId8"/>
+                    <a:stretch>
+                      <a:fillRect/>
+                    </a:stretch>
+                  </pic:blipFill>
+                  <pic:spPr>
+                    <a:xfrm>
+                      <a:off x="0" y="0"/>
+                      <a:ext cx="3338360" cy="1662126"/>
+                    </a:xfrm>
+                    <a:prstGeom prst="rect">
+                      <a:avLst/>
+                    </a:prstGeom>
+                  </pic:spPr>
+                </pic:pic>
+              </a:graphicData>
+            </a:graphic>
+          </wp:inline>
+        </w:drawing>
+      </w:r>
+    </w:p>
+    <w:p>
+      <w:pPr>
+        <w:rPr>
+          <w:rFonts w:cstheme="minorHAnsi"/>
+        </w:rPr>
+      </w:pPr>
+      <w:r>
+        <w:rPr>
+          <w:rFonts w:ascii="TimesTenLTStd-Bold" w:hAnsi="TimesTenLTStd-Bold" w:cs="TimesTenLTStd-Bold"/>
+          <w:b/>
+          <w:bCs/>
+          <w:color w:val="808080"/>
+          <w:sz w:val="18"/>
+          <w:szCs w:val="18"/>
+        </w:rPr>
+        <w:t xml:space="preserve">Figure.1a &amp;1b </w:t>
+      </w:r>
+      <w:r>
+        <w:rPr>
+          <w:rFonts w:ascii="TimesTenLTStd-Roman" w:hAnsi="TimesTenLTStd-Roman" w:cs="TimesTenLTStd-Roman"/>
+          <w:color w:val="000000"/>
+          <w:sz w:val="18"/>
+          <w:szCs w:val="18"/>
+        </w:rPr>
+        <w:t>Counter (CTR) Mode</w:t>
+      </w:r>
+    </w:p>
+    <w:p>
+      <w:pPr>
+        <w:rPr>
+          <w:rFonts w:cstheme="minorHAnsi"/>
+        </w:rPr>
+      </w:pPr>
+      <w:r>
+        <w:rPr>
+          <w:noProof/>
+        </w:rPr>
+        <w:drawing>
+          <wp:inline distT="0" distB="0" distL="0" distR="0" wp14:anchorId="15161722" wp14:editId="0B822DE0">
+            <wp:extent cx="3063240" cy="1505029"/>
+            <wp:effectExtent l="0" t="0" r="3810" b="0"/>
+            <wp:docPr id="6" name="Picture 6"/>
+            <wp:cNvGraphicFramePr>
+              <a:graphicFrameLocks xmlns:a="http://schemas.openxmlformats.org/drawingml/2006/main" noChangeAspect="1"/>
+            </wp:cNvGraphicFramePr>
+            <a:graphic xmlns:a="http://schemas.openxmlformats.org/drawingml/2006/main">
+              <a:graphicData uri="http://schemas.openxmlformats.org/drawingml/2006/picture">
+                <pic:pic xmlns:pic="http://schemas.openxmlformats.org/drawingml/2006/picture">
+                  <pic:nvPicPr>
+                    <pic:cNvPr id="1" name=""/>
+                    <pic:cNvPicPr/>
+                  </pic:nvPicPr>
+                  <pic:blipFill>
+                    <a:blip r:embed="rId9"/>
+                    <a:stretch>
+                      <a:fillRect/>
+                    </a:stretch>
+                  </pic:blipFill>
+                  <pic:spPr>
+                    <a:xfrm>
+                      <a:off x="0" y="0"/>
+                      <a:ext cx="3084181" cy="1515318"/>
+                    </a:xfrm>
+                    <a:prstGeom prst="rect">
+                      <a:avLst/>
+                    </a:prstGeom>
+                  </pic:spPr>
+                </pic:pic>
+              </a:graphicData>
+            </a:graphic>
+          </wp:inline>
+        </w:drawing>
+      </w:r>
+      <w:r>
+        <w:rPr>
+          <w:rFonts w:cstheme="minorHAnsi"/>
+          <w:noProof/>
+        </w:rPr>
+        <w:t xml:space="preserve"> </w:t>
+      </w:r>
+      <w:r>
+        <w:rPr>
+          <w:rFonts w:cstheme="minorHAnsi"/>
+          <w:noProof/>
+        </w:rPr>
+        <w:t xml:space="preserve"> </w:t>
+      </w:r>
+      <w:r>
+        <w:rPr>
+          <w:noProof/>
+        </w:rPr>
+        <w:drawing>
+          <wp:inline distT="0" distB="0" distL="0" distR="0" wp14:anchorId="1C26AF89" wp14:editId="1328E759">
+            <wp:extent cx="3215640" cy="1490989"/>
+            <wp:effectExtent l="0" t="0" r="3810" b="0"/>
+            <wp:docPr id="8" name="Picture 8"/>
+            <wp:cNvGraphicFramePr>
+              <a:graphicFrameLocks xmlns:a="http://schemas.openxmlformats.org/drawingml/2006/main" noChangeAspect="1"/>
+            </wp:cNvGraphicFramePr>
+            <a:graphic xmlns:a="http://schemas.openxmlformats.org/drawingml/2006/main">
+              <a:graphicData uri="http://schemas.openxmlformats.org/drawingml/2006/picture">
+                <pic:pic xmlns:pic="http://schemas.openxmlformats.org/drawingml/2006/picture">
+                  <pic:nvPicPr>
+                    <pic:cNvPr id="1" name=""/>
+                    <pic:cNvPicPr/>
+                  </pic:nvPicPr>
+                  <pic:blipFill>
+                    <a:blip r:embed="rId10"/>
+                    <a:stretch>
+                      <a:fillRect/>
+                    </a:stretch>
+                  </pic:blipFill>
+                  <pic:spPr>
+                    <a:xfrm>
+                      <a:off x="0" y="0"/>
+                      <a:ext cx="3262014" cy="1512491"/>
+                    </a:xfrm>
+                    <a:prstGeom prst="rect">
+                      <a:avLst/>
+                    </a:prstGeom>
+                  </pic:spPr>
+                </pic:pic>
+              </a:graphicData>
+            </a:graphic>
+          </wp:inline>
+        </w:drawing>
+      </w:r>
+    </w:p>
+    <w:p/>
+    <w:p/>
+    <w:p/>
+    <w:p>
+      <w:r>
+        <w:t xml:space="preserve">Q3: </w:t>
+      </w:r>
+      <w:r>
+        <w:t>Answer (A or B or C or D or E)</w:t>
+      </w:r>
+    </w:p>
+    <w:p>
+      <w:r>
+        <w:t>Explain Other Choices:</w:t>
+      </w:r>
+    </w:p>
+    <w:p>
+      <w:pPr>
+        <w:rPr>
+          <w:rFonts w:ascii="Calibri" w:eastAsia="Times New Roman" w:hAnsi="Calibri" w:cs="Calibri"/>
+          <w:color w:val="000000"/>
+        </w:rPr>
+      </w:pPr>
+      <w:r>
+        <w:rPr>
+          <w:rFonts w:ascii="Calibri" w:eastAsia="Times New Roman" w:hAnsi="Calibri" w:cs="Calibri"/>
+          <w:color w:val="000000"/>
+        </w:rPr>
+        <w:t xml:space="preserve"> </w:t>
+      </w:r>
+      <w:r>
+        <w:rPr>
+          <w:rFonts w:ascii="Calibri" w:eastAsia="Times New Roman" w:hAnsi="Calibri" w:cs="Calibri"/>
+          <w:color w:val="000000"/>
+        </w:rPr>
+        <w:t xml:space="preserve">A </w:t>
+      </w:r>
+      <w:r>
+        <w:rPr>
+          <w:rFonts w:ascii="Calibri" w:eastAsia="Times New Roman" w:hAnsi="Calibri" w:cs="Calibri"/>
+          <w:color w:val="000000"/>
+        </w:rPr>
+        <w:t>Cryptography Encryption and Decryption</w:t>
+      </w:r>
+      <w:r>
+        <w:rPr>
+          <w:rFonts w:ascii="Calibri" w:eastAsia="Times New Roman" w:hAnsi="Calibri" w:cs="Calibri"/>
+          <w:color w:val="000000"/>
+        </w:rPr>
+        <w:t xml:space="preserve"> is a method of </w:t>
+      </w:r>
+      <w:r>
+        <w:rPr>
+          <w:rFonts w:ascii="Calibri" w:eastAsia="Times New Roman" w:hAnsi="Calibri" w:cs="Calibri"/>
+          <w:color w:val="000000"/>
+        </w:rPr>
+        <w:t>security</w:t>
+      </w:r>
+      <w:r>
+        <w:rPr>
+          <w:rFonts w:ascii="Calibri" w:eastAsia="Times New Roman" w:hAnsi="Calibri" w:cs="Calibri"/>
+          <w:color w:val="000000"/>
+        </w:rPr>
+        <w:t xml:space="preserve">. These methods rely on trust. </w:t>
+      </w:r>
+    </w:p>
+    <w:p>
+      <w:pPr>
+        <w:rPr>
+          <w:rFonts w:ascii="Calibri" w:eastAsia="Times New Roman" w:hAnsi="Calibri" w:cs="Calibri"/>
+          <w:color w:val="000000"/>
+        </w:rPr>
+      </w:pPr>
+      <w:r>
+        <w:rPr>
+          <w:rFonts w:ascii="Calibri" w:eastAsia="Times New Roman" w:hAnsi="Calibri" w:cs="Calibri"/>
+          <w:color w:val="000000"/>
+        </w:rPr>
+        <w:lastRenderedPageBreak/>
+        <w:t>B</w:t>
+      </w:r>
+      <w:r>
+        <w:rPr>
+          <w:rFonts w:cstheme="minorHAnsi"/>
+          <w:sz w:val="20"/>
+          <w:szCs w:val="20"/>
+        </w:rPr>
+        <w:t xml:space="preserve"> </w:t>
+      </w:r>
+      <w:r>
+        <w:rPr>
+          <w:rFonts w:ascii="Calibri" w:eastAsia="Times New Roman" w:hAnsi="Calibri" w:cs="Calibri"/>
+          <w:color w:val="000000"/>
+        </w:rPr>
+        <w:t xml:space="preserve">is the correct answer, </w:t>
+      </w:r>
+      <w:r>
+        <w:rPr>
+          <w:rFonts w:ascii="Calibri" w:eastAsia="Times New Roman" w:hAnsi="Calibri" w:cs="Calibri"/>
+          <w:color w:val="000000"/>
+        </w:rPr>
+        <w:t>Trust is the foundation of security in cyberspace. To achieve an organization’s security goals and objectives, organization should implement technical mechanisms to achieve high trust for its cyberspace</w:t>
+      </w:r>
+    </w:p>
+    <w:p>
+      <w:pPr>
+        <w:rPr>
+          <w:rFonts w:ascii="Calibri" w:eastAsia="Times New Roman" w:hAnsi="Calibri" w:cs="Calibri"/>
+          <w:color w:val="000000"/>
+        </w:rPr>
+      </w:pPr>
+    </w:p>
+    <w:p>
+      <w:pPr>
+        <w:rPr>
+          <w:rFonts w:ascii="Calibri" w:eastAsia="Times New Roman" w:hAnsi="Calibri" w:cs="Calibri"/>
+          <w:color w:val="000000"/>
+        </w:rPr>
+      </w:pPr>
+      <w:r>
+        <w:rPr>
+          <w:rFonts w:ascii="Calibri" w:eastAsia="Times New Roman" w:hAnsi="Calibri" w:cs="Calibri"/>
+          <w:color w:val="000000"/>
+        </w:rPr>
+        <w:t>C</w:t>
+      </w:r>
+      <w:r>
+        <w:rPr>
+          <w:rFonts w:ascii="Calibri" w:eastAsia="Times New Roman" w:hAnsi="Calibri" w:cs="Calibri"/>
+          <w:color w:val="000000"/>
+        </w:rPr>
+        <w:t xml:space="preserve"> Authentication </w:t>
+      </w:r>
+      <w:r>
+        <w:rPr>
+          <w:rFonts w:ascii="Calibri" w:eastAsia="Times New Roman" w:hAnsi="Calibri" w:cs="Calibri"/>
+          <w:color w:val="000000"/>
+        </w:rPr>
+        <w:t xml:space="preserve">is a way to establish trust </w:t>
+      </w:r>
+      <w:r>
+        <w:rPr>
+          <w:rFonts w:ascii="Calibri" w:eastAsia="Times New Roman" w:hAnsi="Calibri" w:cs="Calibri"/>
+          <w:color w:val="000000"/>
+        </w:rPr>
+        <w:t>We use authentication and digital signature concepts to achieve Authenticity</w:t>
+      </w:r>
+      <w:r>
+        <w:rPr>
+          <w:rFonts w:ascii="Calibri" w:eastAsia="Times New Roman" w:hAnsi="Calibri" w:cs="Calibri"/>
+          <w:color w:val="000000"/>
+        </w:rPr>
+        <w:t>.</w:t>
+      </w:r>
+      <w:r>
+        <w:rPr>
+          <w:rFonts w:ascii="Calibri" w:eastAsia="Times New Roman" w:hAnsi="Calibri" w:cs="Calibri"/>
+          <w:color w:val="000000"/>
+        </w:rPr>
+        <w:t xml:space="preserve"> </w:t>
+      </w:r>
+      <w:r>
+        <w:rPr>
+          <w:rFonts w:ascii="Calibri" w:eastAsia="Times New Roman" w:hAnsi="Calibri" w:cs="Calibri"/>
+          <w:color w:val="000000"/>
+        </w:rPr>
+        <w:t>This is one of the added ways to ensure trust.</w:t>
+      </w:r>
+    </w:p>
+    <w:p>
+      <w:pPr>
+        <w:rPr>
+          <w:rFonts w:ascii="Calibri" w:eastAsia="Times New Roman" w:hAnsi="Calibri" w:cs="Calibri"/>
+          <w:color w:val="000000"/>
+        </w:rPr>
+      </w:pPr>
+    </w:p>
+    <w:p>
+      <w:r>
+        <w:t xml:space="preserve">D </w:t>
+      </w:r>
+      <w:r>
+        <w:t xml:space="preserve">Public Key Certificates – </w:t>
+      </w:r>
+      <w:r>
+        <w:t>is a</w:t>
+      </w:r>
+      <w:r>
+        <w:t xml:space="preserve"> document issued </w:t>
+      </w:r>
+      <w:r>
+        <w:t>by C</w:t>
+      </w:r>
+      <w:r>
+        <w:t>ertification Authority</w:t>
+      </w:r>
+      <w:r>
+        <w:t xml:space="preserve"> to certify the subscriber is indeed that entity. </w:t>
+      </w:r>
+    </w:p>
+    <w:p/>
+    <w:p>
+      <w:r>
+        <w:t xml:space="preserve">E Digital signature is a way to authentic thus it is very similar to C </w:t>
+      </w:r>
+    </w:p>
+    <w:p/>
+    <w:p>
+      <w:r>
+        <w:t xml:space="preserve">Q4: </w:t>
+      </w:r>
+      <w:r>
+        <w:t>Answer (A or B or C or D or E)</w:t>
+      </w:r>
+    </w:p>
+    <w:p>
+      <w:r>
+        <w:t>Explain Other Choices:</w:t>
+      </w:r>
+    </w:p>
+    <w:p>
+      <w:r>
+        <w:t>Security means the coercive capability to stop an aggressor. Security is freedom from war, and the ability to deter</w:t>
+      </w:r>
+    </w:p>
+    <w:p>
+      <w:r>
+        <w:t>or defeat aggressive attacks.</w:t>
+      </w:r>
+    </w:p>
+    <w:p>
+      <w:r>
+        <w:t>b) Security refers to safety from vulnerabilities (both external and internal) that could harm the state, societies within</w:t>
+      </w:r>
+    </w:p>
+    <w:p>
+      <w:r>
+        <w:t>the state, and the values of those societies.</w:t>
+      </w:r>
+    </w:p>
+    <w:p>
+      <w:r>
+        <w:t xml:space="preserve">c) Security means freedom to enjoy the things that are most important to human survival and </w:t>
+      </w:r>
+      <w:proofErr w:type="spellStart"/>
+      <w:r>
+        <w:t>well being</w:t>
+      </w:r>
+      <w:proofErr w:type="spellEnd"/>
+      <w:r>
+        <w:t>, such as</w:t>
+      </w:r>
+    </w:p>
+    <w:p>
+      <w:r>
+        <w:t>food, health care, and the opportunity to live well.</w:t>
+      </w:r>
+    </w:p>
+    <w:p>
+      <w:r>
+        <w:t xml:space="preserve">d) </w:t>
+      </w:r>
+      <w:r>
+        <w:t xml:space="preserve"> D is the correct </w:t>
+      </w:r>
+      <w:proofErr w:type="gramStart"/>
+      <w:r>
+        <w:t>answer</w:t>
+      </w:r>
+      <w:proofErr w:type="gramEnd"/>
+      <w:r>
+        <w:t xml:space="preserve"> and these were the definition of secure and felt there was no need to explain these more</w:t>
+      </w:r>
+      <w:r>
+        <w:t>.</w:t>
+      </w:r>
+    </w:p>
+    <w:p>
+      <w:r>
+        <w:t>e) None of the above.</w:t>
+      </w:r>
+    </w:p>
+    <w:p/>
+    <w:p/>
+    <w:p>
+      <w:r>
+        <w:t xml:space="preserve">Q5: </w:t>
+      </w:r>
+      <w:r>
+        <w:t>Answer (A or B or C or D or E)</w:t>
+      </w:r>
+    </w:p>
+    <w:p>
+      <w:r>
+        <w:t>Explain Other Choices:</w:t>
+      </w:r>
+    </w:p>
+    <w:p>
+      <w:r>
+        <w:t xml:space="preserve">A </w:t>
+      </w:r>
+      <w:r>
+        <w:t xml:space="preserve">Counter mode is independent and run in parallel </w:t>
+      </w:r>
+    </w:p>
+    <w:p>
+      <w:r>
+        <w:t xml:space="preserve">B Cypher Block Chain Mode is depended on each block. This means we can run </w:t>
+      </w:r>
+      <w:r>
+        <w:t xml:space="preserve">parallel </w:t>
+      </w:r>
+      <w:r>
+        <w:t xml:space="preserve">for </w:t>
+      </w:r>
+      <w:r>
+        <w:t>decryption but not for encryption</w:t>
+      </w:r>
+      <w:r>
+        <w:t>.</w:t>
+      </w:r>
+    </w:p>
+    <w:p>
+      <w:r>
+        <w:t xml:space="preserve">C Electronic Codebook mode, each block is encrypted independently with the same key. This makes it easy to run in parallel. </w:t>
+      </w:r>
+    </w:p>
+    <w:p>
+      <w:proofErr w:type="gramStart"/>
+      <w:r>
+        <w:t xml:space="preserve">D  </w:t>
+      </w:r>
+      <w:r>
+        <w:t>is</w:t>
+      </w:r>
+      <w:proofErr w:type="gramEnd"/>
+      <w:r>
+        <w:t xml:space="preserve"> the correct answer. </w:t>
+      </w:r>
+      <w:r>
+        <w:t>All</w:t>
+      </w:r>
+      <w:r>
+        <w:t xml:space="preserve"> the above is true</w:t>
+      </w:r>
+    </w:p>
+    <w:p>
+      <w:r>
+        <w:t>E</w:t>
+      </w:r>
+      <w:r>
+        <w:t xml:space="preserve"> None of the above is wrong because D is correct. </w:t>
+      </w:r>
+    </w:p>
+    <w:p/>
+    <w:p>
+      <w:r>
+        <w:t xml:space="preserve">Q6: </w:t>
+      </w:r>
+      <w:r>
+        <w:t>Answer (A or B or C or D or E)</w:t>
+      </w:r>
+    </w:p>
+    <w:p>
+      <w:r>
+        <w:t>Explain Other Choices:</w:t>
+      </w:r>
+      <w:r>
+        <w:t xml:space="preserve"> E is the correct answer.</w:t>
+      </w:r>
+    </w:p>
+    <w:p>
+      <w:proofErr w:type="gramStart"/>
+      <w:r>
+        <w:t>A:</w:t>
+      </w:r>
+      <w:r>
+        <w:t>The</w:t>
+      </w:r>
+      <w:proofErr w:type="gramEnd"/>
+      <w:r>
+        <w:t xml:space="preserve"> </w:t>
+      </w:r>
+      <w:r>
+        <w:t xml:space="preserve">preimage resistant is correct because it should be hard for an attacker to map a hash to an element. </w:t>
+      </w:r>
+    </w:p>
+    <w:p>
+      <w:proofErr w:type="gramStart"/>
+      <w:r>
+        <w:t>B:</w:t>
+      </w:r>
+      <w:r>
+        <w:t>given</w:t>
+      </w:r>
+      <w:proofErr w:type="gramEnd"/>
+      <w:r>
+        <w:t xml:space="preserve"> an element the attacker should be able to find a collision </w:t>
+      </w:r>
+    </w:p>
+    <w:p>
+      <w:proofErr w:type="gramStart"/>
+      <w:r>
+        <w:t>C:Collions</w:t>
+      </w:r>
+      <w:proofErr w:type="gramEnd"/>
+      <w:r>
+        <w:t xml:space="preserve"> is very similar to the second preimage, the attacker </w:t>
+      </w:r>
+      <w:r>
+        <w:t>picks</w:t>
+      </w:r>
+      <w:r>
+        <w:t xml:space="preserve"> </w:t>
+      </w:r>
+      <w:r>
+        <w:t>inputs</w:t>
+      </w:r>
+      <w:r>
+        <w:t xml:space="preserve"> to find a </w:t>
+      </w:r>
+      <w:r>
+        <w:t>collision</w:t>
+      </w:r>
+      <w:r>
+        <w:t xml:space="preserve"> </w:t>
+      </w:r>
+    </w:p>
+    <w:p>
+      <w:proofErr w:type="gramStart"/>
+      <w:r>
+        <w:t>D:A</w:t>
+      </w:r>
+      <w:proofErr w:type="gramEnd"/>
+      <w:r>
+        <w:t xml:space="preserve">, B, and C are correct, so D is not. </w:t>
+      </w:r>
+    </w:p>
+    <w:p/>
+    <w:p/>
+    <w:p>
+      <w:r>
+        <w:t xml:space="preserve">Q7: </w:t>
+      </w:r>
+      <w:r>
+        <w:t>Answer (A or B or C or D or E)</w:t>
+      </w:r>
+    </w:p>
+    <w:p>
+      <w:r>
+        <w:t>Explain Other Choices:</w:t>
+      </w:r>
+    </w:p>
+    <w:p>
+      <w:r>
+        <w:t xml:space="preserve">A is the correct </w:t>
+      </w:r>
+      <w:r>
+        <w:t xml:space="preserve">answer. Hacker comes from roughly cutting into things, like a secure computer. </w:t>
+      </w:r>
+    </w:p>
+    <w:p>
+      <w:r>
+        <w:lastRenderedPageBreak/>
+        <w:t xml:space="preserve">B </w:t>
+      </w:r>
+      <w:r>
+        <w:t>Identity</w:t>
+      </w:r>
+      <w:r>
+        <w:t xml:space="preserve"> </w:t>
+      </w:r>
+      <w:r>
+        <w:t xml:space="preserve">thief </w:t>
+      </w:r>
+      <w:r>
+        <w:t xml:space="preserve">is someone is looking for specifically one thing. This could include being a hacker but is too specific. </w:t>
+      </w:r>
+    </w:p>
+    <w:p>
+      <w:r>
+        <w:t>C Intruder could be a potential answer if it sp</w:t>
+      </w:r>
+      <w:r>
+        <w:t>ecifically</w:t>
+      </w:r>
+      <w:r>
+        <w:t xml:space="preserve"> relates to computer. </w:t>
+      </w:r>
+    </w:p>
+    <w:p>
+      <w:r>
+        <w:t>D A c</w:t>
+      </w:r>
+      <w:r>
+        <w:t>yber-terrorist</w:t>
+      </w:r>
+      <w:r>
+        <w:t xml:space="preserve"> can be a hacker, but the specifically hold damaging information </w:t>
+      </w:r>
+    </w:p>
+    <w:p/>
+    <w:p/>
+    <w:p>
+      <w:r>
+        <w:t xml:space="preserve">Q8: </w:t>
+      </w:r>
+      <w:r>
+        <w:t>Answer (A or B or C or D or E)</w:t>
+      </w:r>
+    </w:p>
+    <w:p>
+      <w:r>
+        <w:t>Explain Other Choices:</w:t>
+      </w:r>
+    </w:p>
+    <w:p/>
+    <w:p>
+      <w:proofErr w:type="gramStart"/>
+      <w:r>
+        <w:t>A:</w:t>
+      </w:r>
+      <w:r>
+        <w:t>Companies</w:t>
+      </w:r>
+      <w:proofErr w:type="gramEnd"/>
+      <w:r>
+        <w:t xml:space="preserve"> can monitor their employees emails</w:t>
+      </w:r>
+      <w:r>
+        <w:t xml:space="preserve">. There are laws against this, but there are loop holes in in them. </w:t>
+      </w:r>
+    </w:p>
+    <w:p>
+      <w:r>
+        <w:t xml:space="preserve">B: Companies can gain </w:t>
+      </w:r>
+      <w:r>
+        <w:t>access</w:t>
+      </w:r>
+      <w:r>
+        <w:t xml:space="preserve"> to software and use beyond the agreed upon users. </w:t>
+      </w:r>
+      <w:r>
+        <w:t xml:space="preserve"> </w:t>
+      </w:r>
+      <w:r>
+        <w:t xml:space="preserve">This is essential robbing the software company of sales. </w:t>
+      </w:r>
+    </w:p>
+    <w:p>
+      <w:r>
+        <w:t>C:</w:t>
+      </w:r>
+      <w:r>
+        <w:t xml:space="preserve"> T</w:t>
+      </w:r>
+      <w:r>
+        <w:t xml:space="preserve">his helps protect other </w:t>
+      </w:r>
+      <w:proofErr w:type="gramStart"/>
+      <w:r>
+        <w:t>work</w:t>
+      </w:r>
+      <w:proofErr w:type="gramEnd"/>
+      <w:r>
+        <w:t xml:space="preserve"> so they can get compensated. There are laws but are week against other countries stealing the p</w:t>
+      </w:r>
+      <w:r>
+        <w:t xml:space="preserve">roperty. </w:t>
+      </w:r>
+    </w:p>
+    <w:p>
+      <w:r>
+        <w:t xml:space="preserve">D is the correct answer for all the reasons above. </w:t>
+      </w:r>
+      <w:r>
+        <w:t xml:space="preserve">  </w:t>
+      </w:r>
+    </w:p>
+    <w:p>
+      <w:r>
+        <w:t xml:space="preserve">E is incorrect </w:t>
+      </w:r>
+    </w:p>
+    <w:p/>
+    <w:p/>
+    <w:p/>
+    <w:p>
+      <w:r>
+        <w:t xml:space="preserve">Q9: </w:t>
+      </w:r>
+      <w:r>
+        <w:t>Answer (A or B or C or D or E)</w:t>
+      </w:r>
+    </w:p>
+    <w:p>
+      <w:r>
+        <w:t>Explain Other Choices:</w:t>
+      </w:r>
+    </w:p>
+    <w:p>
+      <w:r>
+        <w:t>A:</w:t>
+      </w:r>
+      <w:r>
+        <w:t xml:space="preserve"> A is correct. </w:t>
+      </w:r>
+      <w:r>
+        <w:t xml:space="preserve"> </w:t>
+      </w:r>
+      <w:r>
+        <w:t>P</w:t>
+      </w:r>
+      <w:r>
+        <w:t>seudorandom number generator</w:t>
+      </w:r>
+      <w:r>
+        <w:t xml:space="preserve"> </w:t>
+      </w:r>
+      <w:proofErr w:type="gramStart"/>
+      <w:r>
+        <w:t>use</w:t>
+      </w:r>
+      <w:proofErr w:type="gramEnd"/>
+      <w:r>
+        <w:t xml:space="preserve"> an </w:t>
+      </w:r>
+      <w:r>
+        <w:t>algorithm</w:t>
+      </w:r>
+      <w:r>
+        <w:t>, so It can ge</w:t>
+      </w:r>
+      <w:r>
+        <w:t>ne</w:t>
+      </w:r>
+      <w:r>
+        <w:t>rate number faster than a</w:t>
+      </w:r>
+      <w:r>
+        <w:t xml:space="preserve"> true random number generator</w:t>
+      </w:r>
+      <w:r>
+        <w:t xml:space="preserve">. </w:t>
+      </w:r>
+    </w:p>
+    <w:p>
+      <w:r>
+        <w:t>B:</w:t>
+      </w:r>
+      <w:r>
+        <w:t xml:space="preserve"> </w:t>
+      </w:r>
+      <w:r>
+        <w:t xml:space="preserve">A </w:t>
+      </w:r>
+      <w:proofErr w:type="spellStart"/>
+      <w:r>
+        <w:t>psedo</w:t>
+      </w:r>
+      <w:proofErr w:type="spellEnd"/>
+      <w:r>
+        <w:t xml:space="preserve"> random number generator should not be backward predictable even though technically it can be, because it is an algorithm. </w:t>
+      </w:r>
+    </w:p>
+    <w:p>
+      <w:r>
+        <w:t>C:</w:t>
+      </w:r>
+      <w:r>
+        <w:t xml:space="preserve"> </w:t>
+      </w:r>
+      <w:r>
+        <w:t xml:space="preserve">A </w:t>
+      </w:r>
+      <w:proofErr w:type="spellStart"/>
+      <w:r>
+        <w:t>psedo</w:t>
+      </w:r>
+      <w:proofErr w:type="spellEnd"/>
+      <w:r>
+        <w:t xml:space="preserve"> random number generator can be used for a s</w:t>
+      </w:r>
+      <w:r>
+        <w:t>hared Initialization Vector</w:t>
+      </w:r>
+      <w:r>
+        <w:t xml:space="preserve">, but not to create a </w:t>
+      </w:r>
+      <w:proofErr w:type="spellStart"/>
+      <w:r>
+        <w:t>psedo</w:t>
+      </w:r>
+      <w:proofErr w:type="spellEnd"/>
+      <w:r>
+        <w:t xml:space="preserve"> random number</w:t>
+      </w:r>
+      <w:r>
+        <w:t xml:space="preserve">. A truly random number should be used to initialize </w:t>
+      </w:r>
+      <w:r>
+        <w:t xml:space="preserve">a </w:t>
+      </w:r>
+      <w:proofErr w:type="spellStart"/>
+      <w:r>
+        <w:t>p</w:t>
+      </w:r>
+      <w:r>
+        <w:t>sedo</w:t>
+      </w:r>
+      <w:proofErr w:type="spellEnd"/>
+      <w:r>
+        <w:t xml:space="preserve"> random number generator. Or a seed to duplicate results. </w:t>
+      </w:r>
+      <w:r>
+        <w:tab/>
+      </w:r>
+    </w:p>
+    <w:p>
+      <w:r>
+        <w:t xml:space="preserve">D: is incorrect as there is only one right answer. </w:t>
+      </w:r>
+    </w:p>
+    <w:p>
+      <w:r>
+        <w:t>E: is incorrect as there is a right answer above</w:t>
+      </w:r>
+    </w:p>
+    <w:p/>
+    <w:p>
+      <w:r>
+        <w:t xml:space="preserve">Q10: </w:t>
+      </w:r>
+      <w:r>
+        <w:t>Answer (A or B or C or D or E)</w:t>
+      </w:r>
+    </w:p>
+    <w:p>
+      <w:r>
+        <w:t>Explain:</w:t>
+      </w:r>
+    </w:p>
+    <w:p>
+      <w:r>
+        <w:t>A: Has</w:t>
+      </w:r>
+      <w:r>
+        <w:t xml:space="preserve">h function can hide a message, but most of the time there is a digital signature passed through the hash function.  </w:t>
+      </w:r>
+    </w:p>
+    <w:p>
+      <w:r>
+        <w:t xml:space="preserve">B: The user uses their private key to decrypt a message that was encrypted using their public key. </w:t>
+      </w:r>
+      <w:r>
+        <w:t xml:space="preserve">They do not know where the message came from. </w:t>
+      </w:r>
+    </w:p>
+    <w:p>
+      <w:pPr>
+        <w:rPr>
+          <w:rFonts w:ascii="NimbusRomNo9L-Regu" w:hAnsi="NimbusRomNo9L-Regu" w:cs="NimbusRomNo9L-Regu"/>
+          <w:sz w:val="20"/>
+          <w:szCs w:val="20"/>
+        </w:rPr>
+      </w:pPr>
+      <w:r>
+        <w:t xml:space="preserve">C: </w:t>
+      </w:r>
+      <w:r>
+        <w:t xml:space="preserve">This is the correct answer. </w:t>
+      </w:r>
+      <w:r>
+        <w:rPr>
+          <w:rFonts w:ascii="NimbusRomNo9L-Regu" w:hAnsi="NimbusRomNo9L-Regu" w:cs="NimbusRomNo9L-Regu"/>
+          <w:sz w:val="20"/>
+          <w:szCs w:val="20"/>
+        </w:rPr>
+        <w:t xml:space="preserve">Symmetric </w:t>
+      </w:r>
+      <w:r>
+        <w:rPr>
+          <w:rFonts w:ascii="NimbusRomNo9L-Regu" w:hAnsi="NimbusRomNo9L-Regu" w:cs="NimbusRomNo9L-Regu"/>
+          <w:sz w:val="20"/>
+          <w:szCs w:val="20"/>
+        </w:rPr>
+        <w:t>key is shared between</w:t>
+      </w:r>
+      <w:r>
+        <w:rPr>
+          <w:rFonts w:ascii="NimbusRomNo9L-Regu" w:hAnsi="NimbusRomNo9L-Regu" w:cs="NimbusRomNo9L-Regu"/>
+          <w:sz w:val="20"/>
+          <w:szCs w:val="20"/>
+        </w:rPr>
+        <w:t xml:space="preserve"> Allice and Bob, and only they know. This helps protect their</w:t>
+      </w:r>
+      <w:r>
+        <w:rPr>
+          <w:rFonts w:ascii="NimbusRomNo9L-Regu" w:hAnsi="NimbusRomNo9L-Regu" w:cs="NimbusRomNo9L-Regu"/>
+          <w:sz w:val="20"/>
+          <w:szCs w:val="20"/>
+        </w:rPr>
+        <w:t xml:space="preserve"> info, and only they can communicate with each other. </w:t>
+      </w:r>
+    </w:p>
+    <w:p>
+      <w:pPr>
+        <w:rPr>
+          <w:rFonts w:ascii="NimbusRomNo9L-Regu" w:hAnsi="NimbusRomNo9L-Regu" w:cs="NimbusRomNo9L-Regu"/>
+          <w:sz w:val="20"/>
+          <w:szCs w:val="20"/>
+        </w:rPr>
+      </w:pPr>
+      <w:r>
+        <w:rPr>
+          <w:rFonts w:ascii="NimbusRomNo9L-Regu" w:hAnsi="NimbusRomNo9L-Regu" w:cs="NimbusRomNo9L-Regu"/>
+          <w:sz w:val="20"/>
+          <w:szCs w:val="20"/>
+        </w:rPr>
+        <w:t>D: Not all are true</w:t>
+      </w:r>
+    </w:p>
+    <w:p>
+      <w:r>
+        <w:rPr>
+          <w:rFonts w:ascii="NimbusRomNo9L-Regu" w:hAnsi="NimbusRomNo9L-Regu" w:cs="NimbusRomNo9L-Regu"/>
+          <w:sz w:val="20"/>
+          <w:szCs w:val="20"/>
+        </w:rPr>
+        <w:t>E: Not all are false</w:t>
+      </w:r>
+    </w:p>
+    <w:p/>
+    <w:p/>
+    <w:p>
+      <w:r>
+        <w:t xml:space="preserve">Q11: </w:t>
+      </w:r>
+      <w:r>
+        <w:t>Answer (A or B or C or D or E)</w:t>
+      </w:r>
+    </w:p>
+    <w:p>
+      <w:r>
+        <w:t>Explain:</w:t>
+      </w:r>
+    </w:p>
+    <w:p>
+      <w:r>
+        <w:t xml:space="preserve">A </w:t>
+      </w:r>
+      <w:proofErr w:type="spellStart"/>
+      <w:r>
+        <w:t>a</w:t>
+      </w:r>
+      <w:proofErr w:type="spellEnd"/>
+      <w:r>
+        <w:t xml:space="preserve"> shared secret key is </w:t>
+      </w:r>
+      <w:proofErr w:type="gramStart"/>
+      <w:r>
+        <w:t>good</w:t>
+      </w:r>
+      <w:proofErr w:type="gramEnd"/>
+      <w:r>
+        <w:t xml:space="preserve"> and it will increase the strength of a cipher. A small key is susceptible to a brute force attack. </w:t>
+      </w:r>
+    </w:p>
+    <w:p>
+      <w:r>
+        <w:lastRenderedPageBreak/>
+        <w:t xml:space="preserve">B Keeping the algorithm secret will not increase the strength as most algorithms are public and you want to use the once that are proven to work. </w:t>
+      </w:r>
+    </w:p>
+    <w:p>
+      <w:r>
+        <w:t>C</w:t>
+      </w:r>
+      <w:r>
+        <w:t xml:space="preserve"> is the correct answer Using a key with </w:t>
+      </w:r>
+      <w:proofErr w:type="gramStart"/>
+      <w:r>
+        <w:t>a large number of</w:t>
+      </w:r>
+      <w:proofErr w:type="gramEnd"/>
+      <w:r>
+        <w:t xml:space="preserve"> bits will protect against brute force attracts.  </w:t>
+      </w:r>
+    </w:p>
+    <w:p>
+      <w:r>
+        <w:t>D is not correct because B is not true</w:t>
+      </w:r>
+    </w:p>
+    <w:p>
+      <w:r>
+        <w:t>C is not correct because A and be are true</w:t>
+      </w:r>
+    </w:p>
+    <w:p>
+      <w:r>
+        <w:t xml:space="preserve">Q12: </w:t>
+      </w:r>
+      <w:r>
+        <w:t>Answer (A or B or C or D or E)</w:t>
+      </w:r>
+    </w:p>
+    <w:p>
+      <w:r>
+        <w:t>Explain:</w:t>
+      </w:r>
+    </w:p>
+    <w:p>
+      <w:r>
+        <w:t>C</w:t>
+      </w:r>
+    </w:p>
+    <w:p>
+      <w:bookmarkStart w:id="0" w:name="_GoBack"/>
+      <w:bookmarkEnd w:id="0"/>
+    </w:p>
+    <w:p>
+      <w:r>
+        <w:t xml:space="preserve">Q13: </w:t>
+      </w:r>
+      <w:r>
+        <w:t>Answer (A or B or C or D or E)</w:t>
+      </w:r>
+    </w:p>
+    <w:p>
+      <w:r>
+        <w:t>Explain:</w:t>
+      </w:r>
+    </w:p>
+    <w:p>
+      <w:r>
+        <w:t>D</w:t>
+      </w:r>
+    </w:p>
+    <w:p/>
+    <w:p>
+      <w:r>
+        <w:t xml:space="preserve">Q14: </w:t>
+      </w:r>
+      <w:r>
+        <w:t>Answer (A or B or C or D or E)</w:t>
+      </w:r>
+    </w:p>
+    <w:p>
+      <w:r>
+        <w:t>Explain:</w:t>
+      </w:r>
+    </w:p>
+    <w:p>
+      <w:r>
+        <w:t>D</w:t>
+      </w:r>
+    </w:p>
+    <w:p/>
+    <w:p/>
+    <w:p>
+      <w:r>
+        <w:t xml:space="preserve">Q15: </w:t>
+      </w:r>
+      <w:r>
+        <w:t>Answer (A or B or C or D or E)</w:t>
+      </w:r>
+    </w:p>
+    <w:p>
+      <w:r>
+        <w:t>Explain:</w:t>
+      </w:r>
+      <w:r>
+        <w:tab/>
+      </w:r>
+    </w:p>
+    <w:p/>
+    <w:p/>
+    <w:p/>
+    <w:p>
+      <w:r>
+        <w:t>Q16 (6</w:t>
+      </w:r>
+      <w:r>
+        <w:t xml:space="preserve"> points)</w:t>
+      </w:r>
+    </w:p>
+    <w:p>
+      <w:r>
+        <w:t>The birthday paradox is the phenomenon that in a group of people, the odds of two people having the same birthday are higher than you think. For example; a</w:t>
+      </w:r>
+      <w:r>
+        <w:t xml:space="preserve"> random group of 23 people, there is about a 50 percent chance that two people have the same birthday.</w:t>
+      </w:r>
+      <w:r>
+        <w:t xml:space="preserve"> </w:t>
+      </w:r>
+    </w:p>
+    <w:p/>
+    <w:p>
+      <w:r>
+        <w:t>Whoever</w:t>
+      </w:r>
+      <w:r>
+        <w:t xml:space="preserve"> is trying to gain </w:t>
+      </w:r>
+      <w:r>
+        <w:t xml:space="preserve">access just </w:t>
+      </w:r>
+      <w:proofErr w:type="gramStart"/>
+      <w:r>
+        <w:t>has</w:t>
+      </w:r>
+      <w:r>
+        <w:t xml:space="preserve"> to</w:t>
+      </w:r>
+      <w:proofErr w:type="gramEnd"/>
+      <w:r>
+        <w:t xml:space="preserve"> keep trying until they get a collision or the same hash va</w:t>
+      </w:r>
+      <w:r>
+        <w:t>lue. They can keep storing the collisions</w:t>
+      </w:r>
+      <w:r>
+        <w:t xml:space="preserve"> until they can use statistic to identify values, and ultimately </w:t>
+      </w:r>
+      <w:r>
+        <w:t xml:space="preserve">break the function. </w:t>
+      </w:r>
+      <w:r>
+        <w:t xml:space="preserve"> </w:t>
+      </w:r>
+    </w:p>
+    <w:p/>
+    <w:p>
+      <w:r>
+        <w:rPr>
+          <w:noProof/>
+        </w:rPr>
+        <w:drawing>
+          <wp:inline distT="0" distB="0" distL="0" distR="0" wp14:anchorId="42193723" wp14:editId="472EFD7B">
+            <wp:extent cx="2038350" cy="615816"/>
+            <wp:effectExtent l="0" t="0" r="0" b="0"/>
+            <wp:docPr id="1" name="Picture 1"/>
+            <wp:cNvGraphicFramePr>
+              <a:graphicFrameLocks xmlns:a="http://schemas.openxmlformats.org/drawingml/2006/main" noChangeAspect="1"/>
+            </wp:cNvGraphicFramePr>
+            <a:graphic xmlns:a="http://schemas.openxmlformats.org/drawingml/2006/main">
+              <a:graphicData uri="http://schemas.openxmlformats.org/drawingml/2006/picture">
+                <pic:pic xmlns:pic="http://schemas.openxmlformats.org/drawingml/2006/picture">
+                  <pic:nvPicPr>
+                    <pic:cNvPr id="1" name=""/>
+                    <pic:cNvPicPr/>
+                  </pic:nvPicPr>
+                  <pic:blipFill>
+                    <a:blip r:embed="rId11"/>
+                    <a:stretch>
+                      <a:fillRect/>
+                    </a:stretch>
+                  </pic:blipFill>
+                  <pic:spPr>
+                    <a:xfrm>
+                      <a:off x="0" y="0"/>
                       <a:ext cx="2052323" cy="620037"/>
                     </a:xfrm>
                     <a:prstGeom prst="rect">
@@ -848,8 +1611,6 @@
           </wp:inline>
         </w:drawing>
       </w:r>
-      <w:bookmarkStart w:id="0" w:name="_GoBack"/>
-      <w:bookmarkEnd w:id="0"/>
     </w:p>
     <w:tbl>
       <w:tblPr>
@@ -2091,7 +2852,6 @@
     <w:p/>
     <w:p>
       <w:r>
-        <w:lastRenderedPageBreak/>
         <w:t>Q19 (6</w:t>
       </w:r>
       <w:r>
@@ -3094,6 +3854,97 @@
     </w:lvl>
   </w:abstractNum>
   <w:abstractNum w:abstractNumId="9" w15:restartNumberingAfterBreak="0">
+    <w:nsid w:val="4635276F"/>
+    <w:multiLevelType w:val="hybridMultilevel"/>
+    <w:tmpl w:val="1CC62F48"/>
+    <w:lvl w:ilvl="0" w:tplc="292E58B2">
+      <w:start w:val="1"/>
+      <w:numFmt w:val="lowerLetter"/>
+      <w:lvlText w:val="%1)"/>
+      <w:lvlJc w:val="left"/>
+      <w:pPr>
+        <w:ind w:left="630" w:hanging="360"/>
+      </w:pPr>
+      <w:rPr>
+        <w:rFonts w:hint="default"/>
+        <w:sz w:val="20"/>
+        <w:szCs w:val="20"/>
+      </w:rPr>
+    </w:lvl>
+    <w:lvl w:ilvl="1" w:tplc="04090019" w:tentative="1">
+      <w:start w:val="1"/>
+      <w:numFmt w:val="lowerLetter"/>
+      <w:lvlText w:val="%2."/>
+      <w:lvlJc w:val="left"/>
+      <w:pPr>
+        <w:ind w:left="1440" w:hanging="360"/>
+      </w:pPr>
+    </w:lvl>
+    <w:lvl w:ilvl="2" w:tplc="0409001B" w:tentative="1">
+      <w:start w:val="1"/>
+      <w:numFmt w:val="lowerRoman"/>
+      <w:lvlText w:val="%3."/>
+      <w:lvlJc w:val="right"/>
+      <w:pPr>
+        <w:ind w:left="2160" w:hanging="180"/>
+      </w:pPr>
+    </w:lvl>
+    <w:lvl w:ilvl="3" w:tplc="0409000F" w:tentative="1">
+      <w:start w:val="1"/>
+      <w:numFmt w:val="decimal"/>
+      <w:lvlText w:val="%4."/>
+      <w:lvlJc w:val="left"/>
+      <w:pPr>
+        <w:ind w:left="2880" w:hanging="360"/>
+      </w:pPr>
+    </w:lvl>
+    <w:lvl w:ilvl="4" w:tplc="04090019" w:tentative="1">
+      <w:start w:val="1"/>
+      <w:numFmt w:val="lowerLetter"/>
+      <w:lvlText w:val="%5."/>
+      <w:lvlJc w:val="left"/>
+      <w:pPr>
+        <w:ind w:left="3600" w:hanging="360"/>
+      </w:pPr>
+    </w:lvl>
+    <w:lvl w:ilvl="5" w:tplc="0409001B" w:tentative="1">
+      <w:start w:val="1"/>
+      <w:numFmt w:val="lowerRoman"/>
+      <w:lvlText w:val="%6."/>
+      <w:lvlJc w:val="right"/>
+      <w:pPr>
+        <w:ind w:left="4320" w:hanging="180"/>
+      </w:pPr>
+    </w:lvl>
+    <w:lvl w:ilvl="6" w:tplc="0409000F" w:tentative="1">
+      <w:start w:val="1"/>
+      <w:numFmt w:val="decimal"/>
+      <w:lvlText w:val="%7."/>
+      <w:lvlJc w:val="left"/>
+      <w:pPr>
+        <w:ind w:left="5040" w:hanging="360"/>
+      </w:pPr>
+    </w:lvl>
+    <w:lvl w:ilvl="7" w:tplc="04090019" w:tentative="1">
+      <w:start w:val="1"/>
+      <w:numFmt w:val="lowerLetter"/>
+      <w:lvlText w:val="%8."/>
+      <w:lvlJc w:val="left"/>
+      <w:pPr>
+        <w:ind w:left="5760" w:hanging="360"/>
+      </w:pPr>
+    </w:lvl>
+    <w:lvl w:ilvl="8" w:tplc="0409001B" w:tentative="1">
+      <w:start w:val="1"/>
+      <w:numFmt w:val="lowerRoman"/>
+      <w:lvlText w:val="%9."/>
+      <w:lvlJc w:val="right"/>
+      <w:pPr>
+        <w:ind w:left="6480" w:hanging="180"/>
+      </w:pPr>
+    </w:lvl>
+  </w:abstractNum>
+  <w:abstractNum w:abstractNumId="10" w15:restartNumberingAfterBreak="0">
     <w:nsid w:val="545212C3"/>
     <w:multiLevelType w:val="hybridMultilevel"/>
     <w:tmpl w:val="E77C45D4"/>
@@ -3233,7 +4084,7 @@
       </w:rPr>
     </w:lvl>
   </w:abstractNum>
-  <w:abstractNum w:abstractNumId="10" w15:restartNumberingAfterBreak="0">
+  <w:abstractNum w:abstractNumId="11" w15:restartNumberingAfterBreak="0">
     <w:nsid w:val="6FC5344D"/>
     <w:multiLevelType w:val="multilevel"/>
     <w:tmpl w:val="455E931E"/>
@@ -3382,7 +4233,7 @@
       </w:rPr>
     </w:lvl>
   </w:abstractNum>
-  <w:abstractNum w:abstractNumId="11" w15:restartNumberingAfterBreak="0">
+  <w:abstractNum w:abstractNumId="12" w15:restartNumberingAfterBreak="0">
     <w:nsid w:val="72033F0B"/>
     <w:multiLevelType w:val="hybridMultilevel"/>
     <w:tmpl w:val="128E2220"/>
@@ -3471,7 +4322,7 @@
       </w:pPr>
     </w:lvl>
   </w:abstractNum>
-  <w:abstractNum w:abstractNumId="12" w15:restartNumberingAfterBreak="0">
+  <w:abstractNum w:abstractNumId="13" w15:restartNumberingAfterBreak="0">
     <w:nsid w:val="7E4D3529"/>
     <w:multiLevelType w:val="hybridMultilevel"/>
     <w:tmpl w:val="466AD5C2"/>
@@ -3584,7 +4435,7 @@
       </w:rPr>
     </w:lvl>
   </w:abstractNum>
-  <w:abstractNum w:abstractNumId="13" w15:restartNumberingAfterBreak="0">
+  <w:abstractNum w:abstractNumId="14" w15:restartNumberingAfterBreak="0">
     <w:nsid w:val="7EDA331C"/>
     <w:multiLevelType w:val="hybridMultilevel"/>
     <w:tmpl w:val="133AF378"/>
@@ -3698,7 +4549,7 @@
       </w:pPr>
     </w:lvl>
   </w:abstractNum>
-  <w:abstractNum w:abstractNumId="14" w15:restartNumberingAfterBreak="0">
+  <w:abstractNum w:abstractNumId="15" w15:restartNumberingAfterBreak="0">
     <w:nsid w:val="7F386D79"/>
     <w:multiLevelType w:val="hybridMultilevel"/>
     <w:tmpl w:val="CEFADFCE"/>
@@ -3797,7 +4648,7 @@
     <w:abstractNumId w:val="7"/>
   </w:num>
   <w:num w:numId="4">
-    <w:abstractNumId w:val="11"/>
+    <w:abstractNumId w:val="12"/>
   </w:num>
   <w:num w:numId="5">
     <w:abstractNumId w:val="3"/>
@@ -3809,10 +4660,10 @@
     <w:abstractNumId w:val="4"/>
   </w:num>
   <w:num w:numId="8">
-    <w:abstractNumId w:val="12"/>
+    <w:abstractNumId w:val="13"/>
   </w:num>
   <w:num w:numId="9">
-    <w:abstractNumId w:val="13"/>
+    <w:abstractNumId w:val="14"/>
     <w:lvlOverride w:ilvl="0"/>
     <w:lvlOverride w:ilvl="1">
       <w:startOverride w:val="1"/>
@@ -3840,7 +4691,7 @@
     </w:lvlOverride>
   </w:num>
   <w:num w:numId="10">
-    <w:abstractNumId w:val="10"/>
+    <w:abstractNumId w:val="11"/>
   </w:num>
   <w:num w:numId="11">
     <w:abstractNumId w:val="2"/>
@@ -3849,13 +4700,16 @@
     <w:abstractNumId w:val="6"/>
   </w:num>
   <w:num w:numId="13">
-    <w:abstractNumId w:val="9"/>
+    <w:abstractNumId w:val="10"/>
   </w:num>
   <w:num w:numId="14">
-    <w:abstractNumId w:val="14"/>
+    <w:abstractNumId w:val="15"/>
   </w:num>
   <w:num w:numId="15">
     <w:abstractNumId w:val="1"/>
+  </w:num>
+  <w:num w:numId="16">
+    <w:abstractNumId w:val="9"/>
   </w:num>
 </w:numbering>
 </file>

</xml_diff>